<commit_message>
Added Hardware Info folder
</commit_message>
<xml_diff>
--- a/Hardware Info/Disk Image/Image Details.docx
+++ b/Hardware Info/Disk Image/Image Details.docx
@@ -32,6 +32,16 @@
     <w:p>
       <w:r>
         <w:t>static IP of 109.168.2.10</w:t>
+      </w:r>
+    </w:p>
+    <w:p>
+      <w:r>
+        <w:t>Name: pi</w:t>
+      </w:r>
+    </w:p>
+    <w:p>
+      <w:r>
+        <w:t>password: q</w:t>
       </w:r>
     </w:p>
     <w:p>

</xml_diff>